<commit_message>
done pack to jar
</commit_message>
<xml_diff>
--- a/Lab2/Lab-2.docx
+++ b/Lab2/Lab-2.docx
@@ -2464,6 +2464,23 @@
           <w:rFonts w:hint="default" w:ascii="Consolas" w:hAnsi="Consolas" w:eastAsia="Consolas" w:cs="Consolas"/>
           <w:b w:val="0"/>
           <w:bCs w:val="0"/>
+          <w:color w:val="D4D4D4"/>
+          <w:kern w:val="0"/>
+          <w:sz w:val="21"/>
+          <w:szCs w:val="21"/>
+          <w:shd w:val="clear" w:fill="1E1E1E"/>
+          <w:lang w:val="en-US" w:eastAsia="zh-CN" w:bidi="ar"/>
+        </w:rPr>
+        <w:tab/>
+        <w:t xml:space="preserve">  </w:t>
+      </w:r>
+      <w:bookmarkStart w:id="0" w:name="_GoBack"/>
+      <w:bookmarkEnd w:id="0"/>
+      <w:r>
+        <w:rPr>
+          <w:rFonts w:hint="default" w:ascii="Consolas" w:hAnsi="Consolas" w:eastAsia="Consolas" w:cs="Consolas"/>
+          <w:b w:val="0"/>
+          <w:bCs w:val="0"/>
           <w:color w:val="4EC9B0"/>
           <w:kern w:val="0"/>
           <w:sz w:val="21"/>
@@ -6813,6 +6830,7 @@
     <w:p>
       <w:pPr>
         <w:numPr>
+          <w:ilvl w:val="0"/>
           <w:numId w:val="0"/>
         </w:numPr>
         <w:ind w:leftChars="0"/>
@@ -9001,6 +9019,7 @@
     <w:p>
       <w:pPr>
         <w:numPr>
+          <w:ilvl w:val="0"/>
           <w:numId w:val="0"/>
         </w:numPr>
         <w:ind w:leftChars="0"/>
@@ -10916,6 +10935,7 @@
     <w:p>
       <w:pPr>
         <w:numPr>
+          <w:ilvl w:val="0"/>
           <w:numId w:val="0"/>
         </w:numPr>
         <w:ind w:leftChars="0"/>
@@ -13413,6 +13433,7 @@
     <w:p>
       <w:pPr>
         <w:numPr>
+          <w:ilvl w:val="0"/>
           <w:numId w:val="0"/>
         </w:numPr>
         <w:ind w:leftChars="0"/>
@@ -15003,6 +15024,7 @@
     <w:p>
       <w:pPr>
         <w:numPr>
+          <w:ilvl w:val="0"/>
           <w:numId w:val="0"/>
         </w:numPr>
         <w:ind w:leftChars="0"/>
@@ -17934,6 +17956,7 @@
     <w:p>
       <w:pPr>
         <w:numPr>
+          <w:ilvl w:val="0"/>
           <w:numId w:val="0"/>
         </w:numPr>
         <w:ind w:leftChars="0"/>
@@ -20067,6 +20090,7 @@
     <w:p>
       <w:pPr>
         <w:numPr>
+          <w:ilvl w:val="0"/>
           <w:numId w:val="0"/>
         </w:numPr>
         <w:ind w:leftChars="0"/>
@@ -21802,6 +21826,7 @@
     <w:p>
       <w:pPr>
         <w:numPr>
+          <w:ilvl w:val="0"/>
           <w:numId w:val="0"/>
         </w:numPr>
         <w:ind w:leftChars="0"/>
@@ -23504,6 +23529,7 @@
     <w:p>
       <w:pPr>
         <w:numPr>
+          <w:ilvl w:val="0"/>
           <w:numId w:val="0"/>
         </w:numPr>
         <w:ind w:leftChars="0"/>
@@ -25024,6 +25050,7 @@
     <w:p>
       <w:pPr>
         <w:numPr>
+          <w:ilvl w:val="0"/>
           <w:numId w:val="0"/>
         </w:numPr>
         <w:ind w:leftChars="0"/>
@@ -29949,6 +29976,7 @@
     <w:p>
       <w:pPr>
         <w:numPr>
+          <w:ilvl w:val="0"/>
           <w:numId w:val="0"/>
         </w:numPr>
         <w:ind w:leftChars="0"/>
@@ -31360,6 +31388,7 @@
     <w:p>
       <w:pPr>
         <w:numPr>
+          <w:ilvl w:val="0"/>
           <w:numId w:val="0"/>
         </w:numPr>
         <w:ind w:leftChars="0"/>
@@ -32771,6 +32800,7 @@
     <w:p>
       <w:pPr>
         <w:numPr>
+          <w:ilvl w:val="0"/>
           <w:numId w:val="0"/>
         </w:numPr>
         <w:ind w:leftChars="0"/>
@@ -34612,8 +34642,6 @@
           <w:bCs w:val="0"/>
         </w:rPr>
       </w:pPr>
-      <w:bookmarkStart w:id="0" w:name="_GoBack"/>
-      <w:bookmarkEnd w:id="0"/>
     </w:p>
     <w:p>
       <w:pPr>
@@ -34949,8 +34977,8 @@
     <w:lsdException w:uiPriority="99" w:name="Normal Indent"/>
     <w:lsdException w:uiPriority="99" w:name="footnote text"/>
     <w:lsdException w:uiPriority="99" w:name="annotation text"/>
-    <w:lsdException w:uiPriority="99" w:semiHidden="0" w:name="header"/>
-    <w:lsdException w:uiPriority="99" w:semiHidden="0" w:name="footer"/>
+    <w:lsdException w:qFormat="1" w:uiPriority="99" w:semiHidden="0" w:name="header"/>
+    <w:lsdException w:qFormat="1" w:uiPriority="99" w:semiHidden="0" w:name="footer"/>
     <w:lsdException w:uiPriority="99" w:name="index heading"/>
     <w:lsdException w:qFormat="1" w:uiPriority="35" w:name="caption"/>
     <w:lsdException w:uiPriority="99" w:name="table of figures"/>
@@ -35003,25 +35031,25 @@
     <w:lsdException w:uiPriority="99" w:name="Body Text Indent 2"/>
     <w:lsdException w:uiPriority="99" w:name="Body Text Indent 3"/>
     <w:lsdException w:uiPriority="99" w:name="Block Text"/>
-    <w:lsdException w:uiPriority="99" w:name="Hyperlink"/>
+    <w:lsdException w:qFormat="1" w:uiPriority="99" w:name="Hyperlink"/>
     <w:lsdException w:uiPriority="99" w:name="FollowedHyperlink"/>
     <w:lsdException w:qFormat="1" w:unhideWhenUsed="0" w:uiPriority="22" w:semiHidden="0" w:name="Strong"/>
     <w:lsdException w:qFormat="1" w:unhideWhenUsed="0" w:uiPriority="20" w:semiHidden="0" w:name="Emphasis"/>
     <w:lsdException w:uiPriority="99" w:name="Document Map"/>
     <w:lsdException w:uiPriority="99" w:name="Plain Text"/>
     <w:lsdException w:uiPriority="99" w:name="E-mail Signature"/>
-    <w:lsdException w:uiPriority="99" w:name="Normal (Web)"/>
+    <w:lsdException w:qFormat="1" w:uiPriority="99" w:name="Normal (Web)"/>
     <w:lsdException w:uiPriority="99" w:name="HTML Acronym"/>
     <w:lsdException w:uiPriority="99" w:name="HTML Address"/>
     <w:lsdException w:uiPriority="99" w:name="HTML Cite"/>
-    <w:lsdException w:uiPriority="99" w:name="HTML Code"/>
+    <w:lsdException w:qFormat="1" w:uiPriority="99" w:name="HTML Code"/>
     <w:lsdException w:uiPriority="99" w:name="HTML Definition"/>
     <w:lsdException w:uiPriority="99" w:name="HTML Keyboard"/>
     <w:lsdException w:uiPriority="99" w:name="HTML Preformatted"/>
     <w:lsdException w:uiPriority="99" w:name="HTML Sample"/>
     <w:lsdException w:uiPriority="99" w:name="HTML Typewriter"/>
     <w:lsdException w:uiPriority="99" w:name="HTML Variable"/>
-    <w:lsdException w:uiPriority="99" w:name="Normal Table"/>
+    <w:lsdException w:qFormat="1" w:uiPriority="99" w:name="Normal Table"/>
     <w:lsdException w:uiPriority="99" w:name="annotation subject"/>
     <w:lsdException w:uiPriority="99" w:name="Table Simple 1"/>
     <w:lsdException w:uiPriority="99" w:name="Table Simple 2"/>
@@ -35192,6 +35220,7 @@
     <w:name w:val="Normal Table"/>
     <w:semiHidden/>
     <w:unhideWhenUsed/>
+    <w:qFormat/>
     <w:uiPriority w:val="99"/>
     <w:tblPr>
       <w:tblCellMar>
@@ -35207,6 +35236,7 @@
     <w:basedOn w:val="1"/>
     <w:link w:val="11"/>
     <w:unhideWhenUsed/>
+    <w:qFormat/>
     <w:uiPriority w:val="99"/>
     <w:pPr>
       <w:tabs>
@@ -35221,6 +35251,7 @@
     <w:basedOn w:val="1"/>
     <w:link w:val="10"/>
     <w:unhideWhenUsed/>
+    <w:qFormat/>
     <w:uiPriority w:val="99"/>
     <w:pPr>
       <w:tabs>
@@ -35235,6 +35266,7 @@
     <w:basedOn w:val="2"/>
     <w:semiHidden/>
     <w:unhideWhenUsed/>
+    <w:qFormat/>
     <w:uiPriority w:val="99"/>
     <w:rPr>
       <w:rFonts w:ascii="Courier New" w:hAnsi="Courier New" w:cs="Courier New"/>
@@ -35247,6 +35279,7 @@
     <w:basedOn w:val="2"/>
     <w:semiHidden/>
     <w:unhideWhenUsed/>
+    <w:qFormat/>
     <w:uiPriority w:val="99"/>
     <w:rPr>
       <w:color w:val="0000FF"/>
@@ -35257,6 +35290,7 @@
     <w:name w:val="Normal (Web)"/>
     <w:semiHidden/>
     <w:unhideWhenUsed/>
+    <w:qFormat/>
     <w:uiPriority w:val="99"/>
     <w:pPr>
       <w:spacing w:before="0" w:beforeAutospacing="1" w:after="0" w:afterAutospacing="1"/>
@@ -35264,6 +35298,7 @@
       <w:jc w:val="left"/>
     </w:pPr>
     <w:rPr>
+      <w:rFonts w:ascii="Times New Roman" w:hAnsi="Times New Roman" w:eastAsia="SimSun" w:cs="Times New Roman"/>
       <w:kern w:val="0"/>
       <w:sz w:val="24"/>
       <w:szCs w:val="24"/>
@@ -35284,12 +35319,14 @@
     <w:name w:val="Header Char"/>
     <w:basedOn w:val="2"/>
     <w:link w:val="5"/>
+    <w:qFormat/>
     <w:uiPriority w:val="99"/>
   </w:style>
   <w:style w:type="character" w:customStyle="1" w:styleId="11">
     <w:name w:val="Footer Char"/>
     <w:basedOn w:val="2"/>
     <w:link w:val="4"/>
+    <w:qFormat/>
     <w:uiPriority w:val="99"/>
   </w:style>
 </w:styles>

</xml_diff>